<commit_message>
Design del database aggiornato
</commit_message>
<xml_diff>
--- a/4_Diari/DennisDonofrio/Dennis_Donofrio_Diario-2022-02-17.docx
+++ b/4_Diari/DennisDonofrio/Dennis_Donofrio_Diario-2022-02-17.docx
@@ -239,7 +239,13 @@
               <w:rPr>
                 <w:b w:val="0"/>
               </w:rPr>
-              <w:t>09:15 – 10:30</w:t>
+              <w:t>09:15 – 10:</w:t>
+            </w:r>
+            <w:r>
+              <w:rPr>
+                <w:b w:val="0"/>
+              </w:rPr>
+              <w:t>35</w:t>
             </w:r>
           </w:p>
         </w:tc>
@@ -275,6 +281,209 @@
             </w:pPr>
             <w:r>
               <w:t>Ho riscritto il database perché abbiamo cercato di ottimizzarlo. Fortunatamente non ha influito sul codice già scritto.</w:t>
+            </w:r>
+          </w:p>
+        </w:tc>
+      </w:tr>
+      <w:tr>
+        <w:trPr>
+          <w:cnfStyle w:val="000000100000" w:firstRow="0" w:lastRow="0" w:firstColumn="0" w:lastColumn="0" w:oddVBand="0" w:evenVBand="0" w:oddHBand="1" w:evenHBand="0" w:firstRowFirstColumn="0" w:firstRowLastColumn="0" w:lastRowFirstColumn="0" w:lastRowLastColumn="0"/>
+        </w:trPr>
+        <w:tc>
+          <w:tcPr>
+            <w:cnfStyle w:val="001000000000" w:firstRow="0" w:lastRow="0" w:firstColumn="1" w:lastColumn="0" w:oddVBand="0" w:evenVBand="0" w:oddHBand="0" w:evenHBand="0" w:firstRowFirstColumn="0" w:firstRowLastColumn="0" w:lastRowFirstColumn="0" w:lastRowLastColumn="0"/>
+            <w:tcW w:w="1809" w:type="dxa"/>
+            <w:tcBorders>
+              <w:right w:val="single" w:sz="4" w:space="0" w:color="auto"/>
+            </w:tcBorders>
+            <w:shd w:val="clear" w:color="auto" w:fill="auto"/>
+          </w:tcPr>
+          <w:p>
+            <w:pPr>
+              <w:pStyle w:val="Nessunaspaziatura"/>
+              <w:rPr>
+                <w:b w:val="0"/>
+              </w:rPr>
+            </w:pPr>
+            <w:r>
+              <w:rPr>
+                <w:b w:val="0"/>
+              </w:rPr>
+              <w:t>10:50 – 11:20</w:t>
+            </w:r>
+          </w:p>
+        </w:tc>
+        <w:tc>
+          <w:tcPr>
+            <w:tcW w:w="8045" w:type="dxa"/>
+            <w:tcBorders>
+              <w:top w:val="single" w:sz="4" w:space="0" w:color="auto"/>
+              <w:left w:val="single" w:sz="4" w:space="0" w:color="auto"/>
+              <w:bottom w:val="single" w:sz="4" w:space="0" w:color="auto"/>
+              <w:right w:val="single" w:sz="4" w:space="0" w:color="auto"/>
+            </w:tcBorders>
+          </w:tcPr>
+          <w:p>
+            <w:pPr>
+              <w:pStyle w:val="Nessunaspaziatura"/>
+              <w:cnfStyle w:val="000000100000" w:firstRow="0" w:lastRow="0" w:firstColumn="0" w:lastColumn="0" w:oddVBand="0" w:evenVBand="0" w:oddHBand="1" w:evenHBand="0" w:firstRowFirstColumn="0" w:firstRowLastColumn="0" w:lastRowFirstColumn="0" w:lastRowLastColumn="0"/>
+              <w:rPr>
+                <w:b/>
+              </w:rPr>
+            </w:pPr>
+            <w:r>
+              <w:rPr>
+                <w:b/>
+              </w:rPr>
+              <w:t>Aiuto Samuele</w:t>
+            </w:r>
+          </w:p>
+          <w:p>
+            <w:pPr>
+              <w:pStyle w:val="Nessunaspaziatura"/>
+              <w:cnfStyle w:val="000000100000" w:firstRow="0" w:lastRow="0" w:firstColumn="0" w:lastColumn="0" w:oddVBand="0" w:evenVBand="0" w:oddHBand="1" w:evenHBand="0" w:firstRowFirstColumn="0" w:firstRowLastColumn="0" w:lastRowFirstColumn="0" w:lastRowLastColumn="0"/>
+            </w:pPr>
+            <w:r>
+              <w:t xml:space="preserve">Ho aiutato Samuele per un problema riguardante </w:t>
+            </w:r>
+            <w:proofErr w:type="spellStart"/>
+            <w:r>
+              <w:t>mysql</w:t>
+            </w:r>
+            <w:proofErr w:type="spellEnd"/>
+            <w:r>
+              <w:t>.</w:t>
+            </w:r>
+          </w:p>
+        </w:tc>
+      </w:tr>
+      <w:tr>
+        <w:tc>
+          <w:tcPr>
+            <w:cnfStyle w:val="001000000000" w:firstRow="0" w:lastRow="0" w:firstColumn="1" w:lastColumn="0" w:oddVBand="0" w:evenVBand="0" w:oddHBand="0" w:evenHBand="0" w:firstRowFirstColumn="0" w:firstRowLastColumn="0" w:lastRowFirstColumn="0" w:lastRowLastColumn="0"/>
+            <w:tcW w:w="1809" w:type="dxa"/>
+            <w:tcBorders>
+              <w:right w:val="single" w:sz="4" w:space="0" w:color="auto"/>
+            </w:tcBorders>
+            <w:shd w:val="clear" w:color="auto" w:fill="auto"/>
+          </w:tcPr>
+          <w:p>
+            <w:pPr>
+              <w:pStyle w:val="Nessunaspaziatura"/>
+              <w:rPr>
+                <w:b w:val="0"/>
+              </w:rPr>
+            </w:pPr>
+            <w:r>
+              <w:rPr>
+                <w:b w:val="0"/>
+              </w:rPr>
+              <w:t>11:20 – 12:20</w:t>
+            </w:r>
+          </w:p>
+        </w:tc>
+        <w:tc>
+          <w:tcPr>
+            <w:tcW w:w="8045" w:type="dxa"/>
+            <w:tcBorders>
+              <w:top w:val="single" w:sz="4" w:space="0" w:color="auto"/>
+              <w:left w:val="single" w:sz="4" w:space="0" w:color="auto"/>
+              <w:bottom w:val="single" w:sz="4" w:space="0" w:color="auto"/>
+              <w:right w:val="single" w:sz="4" w:space="0" w:color="auto"/>
+            </w:tcBorders>
+          </w:tcPr>
+          <w:p>
+            <w:pPr>
+              <w:pStyle w:val="Nessunaspaziatura"/>
+              <w:cnfStyle w:val="000000000000" w:firstRow="0" w:lastRow="0" w:firstColumn="0" w:lastColumn="0" w:oddVBand="0" w:evenVBand="0" w:oddHBand="0" w:evenHBand="0" w:firstRowFirstColumn="0" w:firstRowLastColumn="0" w:lastRowFirstColumn="0" w:lastRowLastColumn="0"/>
+              <w:rPr>
+                <w:b/>
+              </w:rPr>
+            </w:pPr>
+            <w:r>
+              <w:rPr>
+                <w:b/>
+              </w:rPr>
+              <w:t>Sistemazione generale</w:t>
+            </w:r>
+          </w:p>
+          <w:p>
+            <w:pPr>
+              <w:pStyle w:val="Nessunaspaziatura"/>
+              <w:cnfStyle w:val="000000000000" w:firstRow="0" w:lastRow="0" w:firstColumn="0" w:lastColumn="0" w:oddVBand="0" w:evenVBand="0" w:oddHBand="0" w:evenHBand="0" w:firstRowFirstColumn="0" w:firstRowLastColumn="0" w:lastRowFirstColumn="0" w:lastRowLastColumn="0"/>
+            </w:pPr>
+            <w:r>
+              <w:t>Abbiamo provato ad unire i vari file, visto che non gli abbiamo fatti tutti insieme.</w:t>
+            </w:r>
+          </w:p>
+        </w:tc>
+      </w:tr>
+      <w:tr>
+        <w:trPr>
+          <w:cnfStyle w:val="000000100000" w:firstRow="0" w:lastRow="0" w:firstColumn="0" w:lastColumn="0" w:oddVBand="0" w:evenVBand="0" w:oddHBand="1" w:evenHBand="0" w:firstRowFirstColumn="0" w:firstRowLastColumn="0" w:lastRowFirstColumn="0" w:lastRowLastColumn="0"/>
+        </w:trPr>
+        <w:tc>
+          <w:tcPr>
+            <w:cnfStyle w:val="001000000000" w:firstRow="0" w:lastRow="0" w:firstColumn="1" w:lastColumn="0" w:oddVBand="0" w:evenVBand="0" w:oddHBand="0" w:evenHBand="0" w:firstRowFirstColumn="0" w:firstRowLastColumn="0" w:lastRowFirstColumn="0" w:lastRowLastColumn="0"/>
+            <w:tcW w:w="1809" w:type="dxa"/>
+            <w:tcBorders>
+              <w:right w:val="single" w:sz="4" w:space="0" w:color="auto"/>
+            </w:tcBorders>
+            <w:shd w:val="clear" w:color="auto" w:fill="auto"/>
+          </w:tcPr>
+          <w:p>
+            <w:pPr>
+              <w:pStyle w:val="Nessunaspaziatura"/>
+              <w:rPr>
+                <w:b w:val="0"/>
+              </w:rPr>
+            </w:pPr>
+            <w:r>
+              <w:rPr>
+                <w:b w:val="0"/>
+              </w:rPr>
+              <w:t>13:15</w:t>
+            </w:r>
+            <w:r>
+              <w:rPr>
+                <w:b w:val="0"/>
+              </w:rPr>
+              <w:t xml:space="preserve"> – 14:45</w:t>
+            </w:r>
+          </w:p>
+        </w:tc>
+        <w:tc>
+          <w:tcPr>
+            <w:tcW w:w="8045" w:type="dxa"/>
+            <w:tcBorders>
+              <w:top w:val="single" w:sz="4" w:space="0" w:color="auto"/>
+              <w:left w:val="single" w:sz="4" w:space="0" w:color="auto"/>
+              <w:bottom w:val="single" w:sz="4" w:space="0" w:color="auto"/>
+              <w:right w:val="single" w:sz="4" w:space="0" w:color="auto"/>
+            </w:tcBorders>
+          </w:tcPr>
+          <w:p>
+            <w:pPr>
+              <w:pStyle w:val="Nessunaspaziatura"/>
+              <w:cnfStyle w:val="000000100000" w:firstRow="0" w:lastRow="0" w:firstColumn="0" w:lastColumn="0" w:oddVBand="0" w:evenVBand="0" w:oddHBand="1" w:evenHBand="0" w:firstRowFirstColumn="0" w:firstRowLastColumn="0" w:lastRowFirstColumn="0" w:lastRowLastColumn="0"/>
+              <w:rPr>
+                <w:b/>
+              </w:rPr>
+            </w:pPr>
+            <w:r>
+              <w:rPr>
+                <w:b/>
+              </w:rPr>
+              <w:t>Design Database</w:t>
+            </w:r>
+          </w:p>
+          <w:p>
+            <w:pPr>
+              <w:pStyle w:val="Nessunaspaziatura"/>
+              <w:cnfStyle w:val="000000100000" w:firstRow="0" w:lastRow="0" w:firstColumn="0" w:lastColumn="0" w:oddVBand="0" w:evenVBand="0" w:oddHBand="1" w:evenHBand="0" w:firstRowFirstColumn="0" w:firstRowLastColumn="0" w:lastRowFirstColumn="0" w:lastRowLastColumn="0"/>
+            </w:pPr>
+            <w:r>
+              <w:t>Ho modificato il design del database per fare in modo che coincida con quello che abbiamo implementato questa mattina.</w:t>
             </w:r>
             <w:bookmarkStart w:id="0" w:name="_GoBack"/>
             <w:bookmarkEnd w:id="0"/>
@@ -463,16 +672,12 @@
         </w:tc>
       </w:tr>
     </w:tbl>
-    <w:p/>
     <w:p>
       <w:pPr>
         <w:tabs>
           <w:tab w:val="left" w:pos="8025"/>
         </w:tabs>
       </w:pPr>
-      <w:r>
-        <w:tab/>
-      </w:r>
     </w:p>
     <w:sectPr>
       <w:headerReference w:type="default" r:id="rId7"/>
@@ -2633,7 +2838,7 @@
 </file>
 
 <file path=customXml/itemProps1.xml><?xml version="1.0" encoding="utf-8"?>
-<ds:datastoreItem xmlns:ds="http://schemas.openxmlformats.org/officeDocument/2006/customXml" ds:itemID="{4B479C3E-3B9D-4578-A910-3C8B92EDB381}">
+<ds:datastoreItem xmlns:ds="http://schemas.openxmlformats.org/officeDocument/2006/customXml" ds:itemID="{86339F8B-48D8-4150-8384-FB48A59A743B}">
   <ds:schemaRefs>
     <ds:schemaRef ds:uri="http://schemas.openxmlformats.org/officeDocument/2006/bibliography"/>
   </ds:schemaRefs>

</xml_diff>

<commit_message>
Diario aggiornato Dennis Donofrio
</commit_message>
<xml_diff>
--- a/4_Diari/DennisDonofrio/Dennis_Donofrio_Diario-2022-02-17.docx
+++ b/4_Diari/DennisDonofrio/Dennis_Donofrio_Diario-2022-02-17.docx
@@ -618,8 +618,6 @@
             <w:r>
               <w:t>Ho scritto il diario e caricato le cose su github.</w:t>
             </w:r>
-            <w:bookmarkStart w:id="0" w:name="_GoBack"/>
-            <w:bookmarkEnd w:id="0"/>
           </w:p>
         </w:tc>
       </w:tr>
@@ -680,6 +678,14 @@
                 <w:b w:val="0"/>
               </w:rPr>
             </w:pPr>
+            <w:r>
+              <w:rPr>
+                <w:b w:val="0"/>
+              </w:rPr>
+              <w:t>Oggi non ho riscontrato particolari problemi.</w:t>
+            </w:r>
+            <w:bookmarkStart w:id="0" w:name="_GoBack"/>
+            <w:bookmarkEnd w:id="0"/>
           </w:p>
         </w:tc>
       </w:tr>
@@ -741,6 +747,13 @@
                 <w:bCs w:val="0"/>
               </w:rPr>
             </w:pPr>
+            <w:r>
+              <w:rPr>
+                <w:b w:val="0"/>
+                <w:bCs w:val="0"/>
+              </w:rPr>
+              <w:t>Siamo in anticipo rispetto alla progettazione.</w:t>
+            </w:r>
           </w:p>
         </w:tc>
       </w:tr>
@@ -801,6 +814,12 @@
                 <w:b w:val="0"/>
               </w:rPr>
             </w:pPr>
+            <w:r>
+              <w:rPr>
+                <w:b w:val="0"/>
+              </w:rPr>
+              <w:t>Finire con la gestione dei dipendenti e cominciare la pagina del calendario.</w:t>
+            </w:r>
           </w:p>
         </w:tc>
       </w:tr>
@@ -2971,7 +2990,7 @@
 </file>
 
 <file path=customXml/itemProps1.xml><?xml version="1.0" encoding="utf-8"?>
-<ds:datastoreItem xmlns:ds="http://schemas.openxmlformats.org/officeDocument/2006/customXml" ds:itemID="{FCD7DB92-55A4-49AF-B8D7-B7B2B1FFBBB3}">
+<ds:datastoreItem xmlns:ds="http://schemas.openxmlformats.org/officeDocument/2006/customXml" ds:itemID="{3ECBA262-BD2D-400A-A7EF-CCB553AB1C26}">
   <ds:schemaRefs>
     <ds:schemaRef ds:uri="http://schemas.openxmlformats.org/officeDocument/2006/bibliography"/>
   </ds:schemaRefs>

</xml_diff>